<commit_message>
Eliminacion de uan imagen referencial del documento
Esta imagen fue referencial para hacer el criterio de aceptacion de editar habitacion por hotel
</commit_message>
<xml_diff>
--- a/Sprint Backlog/SRHH_Mantenimiento_Hoteles_1_SBL.docx
+++ b/Sprint Backlog/SRHH_Mantenimiento_Hoteles_1_SBL.docx
@@ -346,6 +346,8 @@
           <w:b/>
         </w:rPr>
       </w:pPr>
+      <w:bookmarkStart w:id="1" w:name="_GoBack"/>
+      <w:bookmarkEnd w:id="1"/>
     </w:p>
     <w:p>
       <w:pPr>
@@ -375,7 +377,7 @@
         <w:rPr>
           <w:b/>
         </w:rPr>
-        <w:t>Junio</w:t>
+        <w:t>Julio</w:t>
       </w:r>
       <w:r>
         <w:rPr>
@@ -626,17 +628,17 @@
           <w:numId w:val="0"/>
         </w:numPr>
       </w:pPr>
-      <w:bookmarkStart w:id="1" w:name="_Toc359502469"/>
-      <w:bookmarkStart w:id="2" w:name="_Toc389817556"/>
-      <w:bookmarkStart w:id="3" w:name="_Toc389822344"/>
-      <w:bookmarkStart w:id="4" w:name="_Toc417552976"/>
+      <w:bookmarkStart w:id="2" w:name="_Toc359502469"/>
+      <w:bookmarkStart w:id="3" w:name="_Toc389817556"/>
+      <w:bookmarkStart w:id="4" w:name="_Toc389822344"/>
+      <w:bookmarkStart w:id="5" w:name="_Toc417552976"/>
       <w:r>
         <w:t>Historial de Versiones</w:t>
       </w:r>
-      <w:bookmarkEnd w:id="1"/>
       <w:bookmarkEnd w:id="2"/>
       <w:bookmarkEnd w:id="3"/>
       <w:bookmarkEnd w:id="4"/>
+      <w:bookmarkEnd w:id="5"/>
     </w:p>
     <w:tbl>
       <w:tblPr>
@@ -1370,17 +1372,17 @@
         </w:numPr>
         <w:ind w:left="720" w:hanging="720"/>
       </w:pPr>
-      <w:bookmarkStart w:id="5" w:name="_Toc359502470"/>
-      <w:bookmarkStart w:id="6" w:name="_Toc389817557"/>
-      <w:bookmarkStart w:id="7" w:name="_Toc389822345"/>
-      <w:bookmarkStart w:id="8" w:name="_Toc417552977"/>
+      <w:bookmarkStart w:id="6" w:name="_Toc359502470"/>
+      <w:bookmarkStart w:id="7" w:name="_Toc389817557"/>
+      <w:bookmarkStart w:id="8" w:name="_Toc389822345"/>
+      <w:bookmarkStart w:id="9" w:name="_Toc417552977"/>
       <w:r>
         <w:t>Historial de Revisiones</w:t>
       </w:r>
-      <w:bookmarkEnd w:id="5"/>
       <w:bookmarkEnd w:id="6"/>
       <w:bookmarkEnd w:id="7"/>
       <w:bookmarkEnd w:id="8"/>
+      <w:bookmarkEnd w:id="9"/>
     </w:p>
     <w:tbl>
       <w:tblPr>
@@ -1846,8 +1848,8 @@
           <w:szCs w:val="36"/>
         </w:rPr>
       </w:pPr>
-      <w:bookmarkStart w:id="9" w:name="_Toc423410237"/>
-      <w:bookmarkStart w:id="10" w:name="_Toc425054503"/>
+      <w:bookmarkStart w:id="10" w:name="_Toc423410237"/>
+      <w:bookmarkStart w:id="11" w:name="_Toc425054503"/>
     </w:p>
     <w:p>
       <w:pPr>
@@ -3550,37 +3552,37 @@
       <w:pPr>
         <w:pStyle w:val="Ttulo1"/>
       </w:pPr>
-      <w:bookmarkStart w:id="11" w:name="_Toc359502472"/>
-      <w:bookmarkStart w:id="12" w:name="_Toc389817559"/>
-      <w:bookmarkStart w:id="13" w:name="_Toc389822347"/>
-      <w:bookmarkStart w:id="14" w:name="_Toc417552979"/>
-      <w:bookmarkEnd w:id="9"/>
+      <w:bookmarkStart w:id="12" w:name="_Toc359502472"/>
+      <w:bookmarkStart w:id="13" w:name="_Toc389817559"/>
+      <w:bookmarkStart w:id="14" w:name="_Toc389822347"/>
+      <w:bookmarkStart w:id="15" w:name="_Toc417552979"/>
       <w:bookmarkEnd w:id="10"/>
+      <w:bookmarkEnd w:id="11"/>
       <w:r>
         <w:lastRenderedPageBreak/>
         <w:t>GENERALIDADES</w:t>
       </w:r>
-      <w:bookmarkEnd w:id="11"/>
       <w:bookmarkEnd w:id="12"/>
       <w:bookmarkEnd w:id="13"/>
       <w:bookmarkEnd w:id="14"/>
+      <w:bookmarkEnd w:id="15"/>
     </w:p>
     <w:p/>
     <w:p>
       <w:pPr>
         <w:pStyle w:val="Ttulo2"/>
       </w:pPr>
-      <w:bookmarkStart w:id="15" w:name="_Toc359502473"/>
-      <w:bookmarkStart w:id="16" w:name="_Toc389817560"/>
-      <w:bookmarkStart w:id="17" w:name="_Toc389822348"/>
-      <w:bookmarkStart w:id="18" w:name="_Toc417552980"/>
+      <w:bookmarkStart w:id="16" w:name="_Toc359502473"/>
+      <w:bookmarkStart w:id="17" w:name="_Toc389817560"/>
+      <w:bookmarkStart w:id="18" w:name="_Toc389822348"/>
+      <w:bookmarkStart w:id="19" w:name="_Toc417552980"/>
       <w:r>
         <w:t>Objetivo</w:t>
       </w:r>
-      <w:bookmarkEnd w:id="15"/>
       <w:bookmarkEnd w:id="16"/>
       <w:bookmarkEnd w:id="17"/>
       <w:bookmarkEnd w:id="18"/>
+      <w:bookmarkEnd w:id="19"/>
     </w:p>
     <w:p>
       <w:pPr>
@@ -3634,17 +3636,17 @@
       <w:pPr>
         <w:pStyle w:val="Ttulo2"/>
       </w:pPr>
-      <w:bookmarkStart w:id="19" w:name="_Toc359502474"/>
-      <w:bookmarkStart w:id="20" w:name="_Toc389817561"/>
-      <w:bookmarkStart w:id="21" w:name="_Toc389822349"/>
-      <w:bookmarkStart w:id="22" w:name="_Toc417552981"/>
+      <w:bookmarkStart w:id="20" w:name="_Toc359502474"/>
+      <w:bookmarkStart w:id="21" w:name="_Toc389817561"/>
+      <w:bookmarkStart w:id="22" w:name="_Toc389822349"/>
+      <w:bookmarkStart w:id="23" w:name="_Toc417552981"/>
       <w:r>
         <w:t>Alcance</w:t>
       </w:r>
-      <w:bookmarkEnd w:id="19"/>
       <w:bookmarkEnd w:id="20"/>
       <w:bookmarkEnd w:id="21"/>
       <w:bookmarkEnd w:id="22"/>
+      <w:bookmarkEnd w:id="23"/>
     </w:p>
     <w:p>
       <w:pPr>
@@ -3818,44 +3820,44 @@
       <w:pPr>
         <w:pStyle w:val="Ttulo1"/>
       </w:pPr>
-      <w:bookmarkStart w:id="23" w:name="_Toc389817562"/>
-      <w:bookmarkStart w:id="24" w:name="_Toc389822350"/>
-      <w:bookmarkStart w:id="25" w:name="_Toc417552982"/>
-      <w:bookmarkStart w:id="26" w:name="_Toc359502475"/>
+      <w:bookmarkStart w:id="24" w:name="_Toc389817562"/>
+      <w:bookmarkStart w:id="25" w:name="_Toc389822350"/>
+      <w:bookmarkStart w:id="26" w:name="_Toc417552982"/>
+      <w:bookmarkStart w:id="27" w:name="_Toc359502475"/>
       <w:r>
         <w:t>RELEASE I</w:t>
       </w:r>
-      <w:bookmarkEnd w:id="23"/>
       <w:bookmarkEnd w:id="24"/>
       <w:bookmarkEnd w:id="25"/>
+      <w:bookmarkEnd w:id="26"/>
     </w:p>
     <w:p>
       <w:pPr>
         <w:pStyle w:val="Ttulo2"/>
       </w:pPr>
-      <w:bookmarkStart w:id="27" w:name="_Toc389817563"/>
-      <w:bookmarkStart w:id="28" w:name="_Toc389822351"/>
-      <w:bookmarkStart w:id="29" w:name="_Toc417552983"/>
+      <w:bookmarkStart w:id="28" w:name="_Toc389817563"/>
+      <w:bookmarkStart w:id="29" w:name="_Toc389822351"/>
+      <w:bookmarkStart w:id="30" w:name="_Toc417552983"/>
       <w:r>
         <w:t>ANÁLISIS DEL SISTEMA</w:t>
       </w:r>
-      <w:bookmarkEnd w:id="27"/>
       <w:bookmarkEnd w:id="28"/>
       <w:bookmarkEnd w:id="29"/>
+      <w:bookmarkEnd w:id="30"/>
     </w:p>
     <w:p>
       <w:pPr>
         <w:pStyle w:val="Ttulo3"/>
       </w:pPr>
-      <w:bookmarkStart w:id="30" w:name="_Toc389817564"/>
-      <w:bookmarkStart w:id="31" w:name="_Toc389822352"/>
-      <w:bookmarkStart w:id="32" w:name="_Toc417552984"/>
+      <w:bookmarkStart w:id="31" w:name="_Toc389817564"/>
+      <w:bookmarkStart w:id="32" w:name="_Toc389822352"/>
+      <w:bookmarkStart w:id="33" w:name="_Toc417552984"/>
       <w:r>
         <w:t>SPRINT I</w:t>
       </w:r>
-      <w:bookmarkEnd w:id="30"/>
       <w:bookmarkEnd w:id="31"/>
       <w:bookmarkEnd w:id="32"/>
+      <w:bookmarkEnd w:id="33"/>
       <w:r>
         <w:t>I</w:t>
       </w:r>
@@ -3865,12 +3867,12 @@
         <w:pStyle w:val="Ttulo4"/>
         <w:ind w:left="720" w:hanging="720"/>
       </w:pPr>
-      <w:bookmarkStart w:id="33" w:name="_Toc417552985"/>
-      <w:bookmarkEnd w:id="26"/>
+      <w:bookmarkStart w:id="34" w:name="_Toc417552985"/>
+      <w:bookmarkEnd w:id="27"/>
       <w:r>
         <w:t xml:space="preserve">TEMA </w:t>
       </w:r>
-      <w:bookmarkEnd w:id="33"/>
+      <w:bookmarkEnd w:id="34"/>
       <w:r>
         <w:t xml:space="preserve">01: </w:t>
       </w:r>
@@ -3882,7 +3884,7 @@
       <w:pPr>
         <w:pStyle w:val="Ttulo5"/>
       </w:pPr>
-      <w:bookmarkStart w:id="34" w:name="_Toc417552986"/>
+      <w:bookmarkStart w:id="35" w:name="_Toc417552986"/>
       <w:r>
         <w:t>SB</w:t>
       </w:r>
@@ -3895,7 +3897,7 @@
       <w:r>
         <w:t xml:space="preserve">: </w:t>
       </w:r>
-      <w:bookmarkEnd w:id="34"/>
+      <w:bookmarkEnd w:id="35"/>
       <w:r>
         <w:t xml:space="preserve">Registro de </w:t>
       </w:r>
@@ -4303,25 +4305,7 @@
               <w:rPr>
                 <w:szCs w:val="18"/>
               </w:rPr>
-              <w:t xml:space="preserve"> </w:t>
-            </w:r>
-            <w:r>
-              <w:rPr>
-                <w:szCs w:val="18"/>
-              </w:rPr>
-              <w:t xml:space="preserve">El administrador selecciona el botón “Aceptar”. El sistema </w:t>
-            </w:r>
-            <w:r>
-              <w:rPr>
-                <w:szCs w:val="18"/>
-              </w:rPr>
-              <w:t>muestra la página con el registro del hotel</w:t>
-            </w:r>
-            <w:r>
-              <w:rPr>
-                <w:szCs w:val="18"/>
-              </w:rPr>
-              <w:t>.</w:t>
+              <w:t xml:space="preserve"> El administrador selecciona el botón “Aceptar”. El sistema muestra la página con el registro del hotel.</w:t>
             </w:r>
           </w:p>
         </w:tc>
@@ -4648,19 +4632,7 @@
               <w:rPr>
                 <w:szCs w:val="18"/>
               </w:rPr>
-              <w:t xml:space="preserve">En caso de </w:t>
-            </w:r>
-            <w:r>
-              <w:rPr>
-                <w:szCs w:val="18"/>
-              </w:rPr>
-              <w:t>editar uno o varios campo(s) para la edición de habitaciones</w:t>
-            </w:r>
-            <w:r>
-              <w:rPr>
-                <w:szCs w:val="18"/>
-              </w:rPr>
-              <w:t>, el sistema validará que el(los) campo(s) esté(n) llenado(s).</w:t>
+              <w:t>En caso de editar uno o varios campo(s) para la edición de habitaciones, el sistema validará que el(los) campo(s) esté(n) llenado(s).</w:t>
             </w:r>
           </w:p>
           <w:p>
@@ -4681,25 +4653,7 @@
               <w:rPr>
                 <w:szCs w:val="18"/>
               </w:rPr>
-              <w:t xml:space="preserve">En caso que el </w:t>
-            </w:r>
-            <w:r>
-              <w:rPr>
-                <w:szCs w:val="18"/>
-              </w:rPr>
-              <w:t>administrador</w:t>
-            </w:r>
-            <w:r>
-              <w:rPr>
-                <w:szCs w:val="18"/>
-              </w:rPr>
-              <w:t xml:space="preserve"> borre un dato del campo y no lo actualiza, el sistema mostrará un mensaje</w:t>
-            </w:r>
-            <w:r>
-              <w:rPr>
-                <w:szCs w:val="18"/>
-              </w:rPr>
-              <w:t xml:space="preserve"> de advertencia.</w:t>
+              <w:t>En caso que el administrador borre un dato del campo y no lo actualiza, el sistema mostrará un mensaje de advertencia.</w:t>
             </w:r>
           </w:p>
           <w:p>
@@ -4720,31 +4674,7 @@
               <w:rPr>
                 <w:szCs w:val="18"/>
               </w:rPr>
-              <w:t xml:space="preserve">En caso de </w:t>
-            </w:r>
-            <w:r>
-              <w:rPr>
-                <w:szCs w:val="18"/>
-              </w:rPr>
-              <w:t>editar</w:t>
-            </w:r>
-            <w:r>
-              <w:rPr>
-                <w:szCs w:val="18"/>
-              </w:rPr>
-              <w:t xml:space="preserve"> </w:t>
-            </w:r>
-            <w:r>
-              <w:rPr>
-                <w:szCs w:val="18"/>
-              </w:rPr>
-              <w:t>una habitación</w:t>
-            </w:r>
-            <w:r>
-              <w:rPr>
-                <w:szCs w:val="18"/>
-              </w:rPr>
-              <w:t xml:space="preserve">, cuando éste realice esta acción, entonces el sistema guardará  la actualización de los datos personales del usuario-cliente  </w:t>
+              <w:t xml:space="preserve">En caso de editar una habitación, cuando éste realice esta acción, entonces el sistema guardará  la actualización de los datos personales del usuario-cliente  </w:t>
             </w:r>
             <w:r>
               <w:rPr>
@@ -4800,8 +4730,6 @@
               </w:rPr>
               <w:t xml:space="preserve">editaron </w:t>
             </w:r>
-            <w:bookmarkStart w:id="35" w:name="_GoBack"/>
-            <w:bookmarkEnd w:id="35"/>
             <w:r>
               <w:rPr>
                 <w:szCs w:val="18"/>
@@ -4818,19 +4746,7 @@
               <w:rPr>
                 <w:szCs w:val="18"/>
               </w:rPr>
-              <w:t xml:space="preserve"> El </w:t>
-            </w:r>
-            <w:r>
-              <w:rPr>
-                <w:szCs w:val="18"/>
-              </w:rPr>
-              <w:t>administrador</w:t>
-            </w:r>
-            <w:r>
-              <w:rPr>
-                <w:szCs w:val="18"/>
-              </w:rPr>
-              <w:t xml:space="preserve"> selecciona el botón “Aceptar”. El sistema mostrará la página actualizada.</w:t>
+              <w:t xml:space="preserve"> El administrador selecciona el botón “Aceptar”. El sistema mostrará la página actualizada.</w:t>
             </w:r>
           </w:p>
         </w:tc>
@@ -4851,65 +4767,11 @@
         </w:tabs>
         <w:jc w:val="left"/>
       </w:pPr>
-      <w:r>
-        <w:rPr>
-          <w:noProof/>
-          <w:lang w:val="es-PE" w:eastAsia="es-PE"/>
-        </w:rPr>
-        <w:drawing>
-          <wp:inline distT="0" distB="0" distL="0" distR="0" wp14:anchorId="3BD38CD5" wp14:editId="0E3B339F">
-            <wp:extent cx="5943600" cy="3139434"/>
-            <wp:effectExtent l="0" t="0" r="0" b="4445"/>
-            <wp:docPr id="1" name="Imagen 1" descr="http://4.bp.blogspot.com/-uL5AtyWLnMs/U5XT3ASDRtI/AAAAAAAAASY/ZxBQEiSS8SM/s1600/FrmInicio.JPG"/>
-            <wp:cNvGraphicFramePr>
-              <a:graphicFrameLocks xmlns:a="http://schemas.openxmlformats.org/drawingml/2006/main" noChangeAspect="1"/>
-            </wp:cNvGraphicFramePr>
-            <a:graphic xmlns:a="http://schemas.openxmlformats.org/drawingml/2006/main">
-              <a:graphicData uri="http://schemas.openxmlformats.org/drawingml/2006/picture">
-                <pic:pic xmlns:pic="http://schemas.openxmlformats.org/drawingml/2006/picture">
-                  <pic:nvPicPr>
-                    <pic:cNvPr id="0" name="Picture 1" descr="http://4.bp.blogspot.com/-uL5AtyWLnMs/U5XT3ASDRtI/AAAAAAAAASY/ZxBQEiSS8SM/s1600/FrmInicio.JPG"/>
-                    <pic:cNvPicPr>
-                      <a:picLocks noChangeAspect="1" noChangeArrowheads="1"/>
-                    </pic:cNvPicPr>
-                  </pic:nvPicPr>
-                  <pic:blipFill>
-                    <a:blip r:embed="rId12">
-                      <a:extLst>
-                        <a:ext uri="{28A0092B-C50C-407E-A947-70E740481C1C}">
-                          <a14:useLocalDpi xmlns:a14="http://schemas.microsoft.com/office/drawing/2010/main" val="0"/>
-                        </a:ext>
-                      </a:extLst>
-                    </a:blip>
-                    <a:srcRect/>
-                    <a:stretch>
-                      <a:fillRect/>
-                    </a:stretch>
-                  </pic:blipFill>
-                  <pic:spPr bwMode="auto">
-                    <a:xfrm>
-                      <a:off x="0" y="0"/>
-                      <a:ext cx="5943600" cy="3139434"/>
-                    </a:xfrm>
-                    <a:prstGeom prst="rect">
-                      <a:avLst/>
-                    </a:prstGeom>
-                    <a:noFill/>
-                    <a:ln>
-                      <a:noFill/>
-                    </a:ln>
-                  </pic:spPr>
-                </pic:pic>
-              </a:graphicData>
-            </a:graphic>
-          </wp:inline>
-        </w:drawing>
-      </w:r>
     </w:p>
     <w:sectPr>
-      <w:headerReference w:type="default" r:id="rId13"/>
-      <w:footerReference w:type="default" r:id="rId14"/>
-      <w:headerReference w:type="first" r:id="rId15"/>
+      <w:headerReference w:type="default" r:id="rId12"/>
+      <w:footerReference w:type="default" r:id="rId13"/>
+      <w:headerReference w:type="first" r:id="rId14"/>
       <w:endnotePr>
         <w:numFmt w:val="decimal"/>
       </w:endnotePr>
@@ -5098,7 +4960,7 @@
               <w:szCs w:val="18"/>
               <w:lang w:eastAsia="es-PE"/>
             </w:rPr>
-            <w:t>5</w:t>
+            <w:t>2</w:t>
           </w:r>
           <w:r>
             <w:rPr>
@@ -17363,7 +17225,7 @@
 </file>
 
 <file path=customXml/itemProps4.xml><?xml version="1.0" encoding="utf-8"?>
-<ds:datastoreItem xmlns:ds="http://schemas.openxmlformats.org/officeDocument/2006/customXml" ds:itemID="{CA6FC05B-7950-4DD3-9A79-E4E1B358FE38}">
+<ds:datastoreItem xmlns:ds="http://schemas.openxmlformats.org/officeDocument/2006/customXml" ds:itemID="{D74E16C3-292D-4DA9-8575-0FBE38EE9B85}">
   <ds:schemaRefs>
     <ds:schemaRef ds:uri="http://schemas.openxmlformats.org/officeDocument/2006/bibliography"/>
   </ds:schemaRefs>

</xml_diff>